<commit_message>
Updated server pack docs.
</commit_message>
<xml_diff>
--- a/Server Package/Phoenix ELN Server Setup.docx
+++ b/Server Package/Phoenix ELN Server Setup.docx
@@ -1090,37 +1090,43 @@
         <w:rPr>
           <w:rFonts w:eastAsia="Times New Roman" w:cs="Calibri"/>
         </w:rPr>
-        <w:t xml:space="preserve">The next step is to create a database user </w:t>
-      </w:r>
-      <w:r>
-        <w:rPr>
-          <w:rFonts w:eastAsia="Times New Roman" w:cs="Calibri"/>
-        </w:rPr>
-        <w:t xml:space="preserve">account </w:t>
-      </w:r>
-      <w:r>
-        <w:rPr>
-          <w:rFonts w:eastAsia="Times New Roman" w:cs="Calibri"/>
-        </w:rPr>
-        <w:t>for</w:t>
-      </w:r>
-      <w:r>
-        <w:rPr>
-          <w:rFonts w:eastAsia="Times New Roman" w:cs="Calibri"/>
-        </w:rPr>
-        <w:t xml:space="preserve"> connecti</w:t>
-      </w:r>
-      <w:r>
-        <w:rPr>
-          <w:rFonts w:eastAsia="Times New Roman" w:cs="Calibri"/>
-        </w:rPr>
-        <w:t>ng</w:t>
-      </w:r>
-      <w:r>
-        <w:rPr>
-          <w:rFonts w:eastAsia="Times New Roman" w:cs="Calibri"/>
-        </w:rPr>
-        <w:t xml:space="preserve"> the </w:t>
+        <w:t>Next</w:t>
+      </w:r>
+      <w:r>
+        <w:rPr>
+          <w:rFonts w:eastAsia="Times New Roman" w:cs="Calibri"/>
+        </w:rPr>
+        <w:t>,</w:t>
+      </w:r>
+      <w:r>
+        <w:rPr>
+          <w:rFonts w:eastAsia="Times New Roman" w:cs="Calibri"/>
+        </w:rPr>
+        <w:t xml:space="preserve"> we will set up a user account </w:t>
+      </w:r>
+      <w:r>
+        <w:rPr>
+          <w:rFonts w:eastAsia="Times New Roman" w:cs="Calibri"/>
+        </w:rPr>
+        <w:t>allowing</w:t>
+      </w:r>
+      <w:r>
+        <w:rPr>
+          <w:rFonts w:eastAsia="Times New Roman" w:cs="Calibri"/>
+        </w:rPr>
+        <w:t xml:space="preserve"> </w:t>
+      </w:r>
+      <w:r>
+        <w:rPr>
+          <w:rFonts w:eastAsia="Times New Roman" w:cs="Calibri"/>
+        </w:rPr>
+        <w:t>the</w:t>
+      </w:r>
+      <w:r>
+        <w:rPr>
+          <w:rFonts w:eastAsia="Times New Roman" w:cs="Calibri"/>
+        </w:rPr>
+        <w:t xml:space="preserve"> </w:t>
       </w:r>
       <w:r>
         <w:rPr>
@@ -1128,21 +1134,81 @@
           <w:i/>
           <w:iCs/>
         </w:rPr>
-        <w:t>Phoenix</w:t>
-      </w:r>
+        <w:t>Phoenix ELN</w:t>
+      </w:r>
+      <w:r>
+        <w:rPr>
+          <w:rFonts w:eastAsia="Times New Roman" w:cs="Calibri"/>
+        </w:rPr>
+        <w:t xml:space="preserve"> clients to access the ELN database</w:t>
+      </w:r>
+      <w:r>
+        <w:rPr>
+          <w:rFonts w:eastAsia="Times New Roman" w:cs="Calibri"/>
+        </w:rPr>
+        <w:t>.</w:t>
+      </w:r>
+      <w:r>
+        <w:rPr>
+          <w:rFonts w:eastAsia="Times New Roman" w:cs="Calibri"/>
+        </w:rPr>
+        <w:t xml:space="preserve"> </w:t>
+      </w:r>
+      <w:r>
+        <w:rPr>
+          <w:rFonts w:eastAsia="Times New Roman" w:cs="Calibri"/>
+        </w:rPr>
+        <w:t xml:space="preserve">This user account will be shared by all clients. </w:t>
+      </w:r>
+      <w:r>
+        <w:rPr>
+          <w:rFonts w:eastAsia="Times New Roman" w:cs="Calibri"/>
+        </w:rPr>
+        <w:t>Below are the required steps either</w:t>
+      </w:r>
+      <w:r>
+        <w:rPr>
+          <w:rFonts w:eastAsia="Times New Roman" w:cs="Calibri"/>
+        </w:rPr>
+        <w:t xml:space="preserve"> for</w:t>
+      </w:r>
+      <w:r>
+        <w:rPr>
+          <w:rFonts w:eastAsia="Times New Roman" w:cs="Calibri"/>
+        </w:rPr>
+        <w:t xml:space="preserve"> </w:t>
+      </w:r>
+      <w:proofErr w:type="spellStart"/>
       <w:r>
         <w:rPr>
           <w:rFonts w:eastAsia="Times New Roman" w:cs="Calibri"/>
           <w:i/>
           <w:iCs/>
         </w:rPr>
-        <w:t xml:space="preserve"> ELN</w:t>
-      </w:r>
-      <w:r>
-        <w:rPr>
-          <w:rFonts w:eastAsia="Times New Roman" w:cs="Calibri"/>
-        </w:rPr>
-        <w:t xml:space="preserve"> clients to the database.</w:t>
+        <w:t>HeidiSQL</w:t>
+      </w:r>
+      <w:proofErr w:type="spellEnd"/>
+      <w:r>
+        <w:rPr>
+          <w:rFonts w:eastAsia="Times New Roman" w:cs="Calibri"/>
+        </w:rPr>
+        <w:t xml:space="preserve"> or </w:t>
+      </w:r>
+      <w:r>
+        <w:rPr>
+          <w:rFonts w:eastAsia="Times New Roman" w:cs="Calibri"/>
+          <w:i/>
+          <w:iCs/>
+        </w:rPr>
+        <w:t>phpMyAdmin</w:t>
+      </w:r>
+      <w:r>
+        <w:rPr>
+          <w:rFonts w:eastAsia="Times New Roman" w:cs="Calibri"/>
+          <w:i/>
+          <w:iCs/>
+        </w:rPr>
+        <w:t>.</w:t>
       </w:r>
     </w:p>
     <w:p>
@@ -1155,39 +1221,98 @@
     </w:p>
     <w:p>
       <w:pPr>
+        <w:spacing w:line="276" w:lineRule="auto"/>
         <w:textAlignment w:val="center"/>
-      </w:pPr>
-      <w:r>
-        <w:rPr>
-          <w:rFonts w:eastAsia="Times New Roman" w:cs="Calibri"/>
-        </w:rPr>
-        <w:t>In</w:t>
-      </w:r>
-      <w:r>
-        <w:rPr>
-          <w:rFonts w:eastAsia="Times New Roman" w:cs="Calibri"/>
+        <w:rPr>
+          <w:rFonts w:eastAsia="Times New Roman" w:cs="Calibri"/>
+          <w:b/>
+          <w:bCs/>
+        </w:rPr>
+      </w:pPr>
+      <w:r>
+        <w:rPr>
+          <w:rFonts w:eastAsia="Times New Roman" w:cs="Calibri"/>
+          <w:b/>
+          <w:bCs/>
+        </w:rPr>
+        <w:t xml:space="preserve">Using </w:t>
+      </w:r>
+      <w:proofErr w:type="spellStart"/>
+      <w:r>
+        <w:rPr>
+          <w:rFonts w:eastAsia="Times New Roman" w:cs="Calibri"/>
+          <w:b/>
+          <w:bCs/>
           <w:i/>
           <w:iCs/>
         </w:rPr>
-        <w:t xml:space="preserve"> </w:t>
-      </w:r>
-      <w:proofErr w:type="spellStart"/>
+        <w:t>HeidiSQL</w:t>
+      </w:r>
+      <w:proofErr w:type="spellEnd"/>
+    </w:p>
+    <w:p>
+      <w:pPr>
+        <w:pStyle w:val="ListParagraph"/>
+        <w:numPr>
+          <w:ilvl w:val="0"/>
+          <w:numId w:val="51"/>
+        </w:numPr>
+        <w:textAlignment w:val="center"/>
+        <w:rPr>
+          <w:rFonts w:eastAsia="Times New Roman" w:cs="Calibri"/>
+        </w:rPr>
+      </w:pPr>
+      <w:r>
+        <w:rPr>
+          <w:rFonts w:eastAsia="Times New Roman" w:cs="Calibri"/>
+        </w:rPr>
+        <w:t xml:space="preserve">Open the </w:t>
+      </w:r>
       <w:r>
         <w:rPr>
           <w:rFonts w:eastAsia="Times New Roman" w:cs="Calibri"/>
           <w:i/>
           <w:iCs/>
         </w:rPr>
-        <w:t>HeidiSQL</w:t>
-      </w:r>
-      <w:proofErr w:type="spellEnd"/>
+        <w:t>Tools</w:t>
+      </w:r>
+      <w:r>
+        <w:rPr>
+          <w:rFonts w:eastAsia="Times New Roman" w:cs="Calibri"/>
+        </w:rPr>
+        <w:t xml:space="preserve"> menu </w:t>
+      </w:r>
+      <w:r>
+        <w:rPr>
+          <w:rFonts w:eastAsia="Times New Roman" w:cs="Calibri"/>
+        </w:rPr>
+        <w:t xml:space="preserve">from the main toolbar </w:t>
+      </w:r>
+      <w:r>
+        <w:rPr>
+          <w:rFonts w:eastAsia="Times New Roman" w:cs="Calibri"/>
+        </w:rPr>
+        <w:t>and select</w:t>
+      </w:r>
+      <w:r>
+        <w:rPr>
+          <w:rFonts w:eastAsia="Times New Roman" w:cs="Calibri"/>
+        </w:rPr>
+        <w:t xml:space="preserve"> the</w:t>
+      </w:r>
+      <w:r>
+        <w:rPr>
+          <w:rFonts w:eastAsia="Times New Roman" w:cs="Calibri"/>
+        </w:rPr>
+        <w:t xml:space="preserve"> </w:t>
+      </w:r>
       <w:r>
         <w:rPr>
           <w:rFonts w:eastAsia="Times New Roman" w:cs="Calibri"/>
           <w:i/>
           <w:iCs/>
         </w:rPr>
-        <w:t>,</w:t>
+        <w:t>User Manager</w:t>
       </w:r>
       <w:r>
         <w:rPr>
@@ -1201,7 +1326,26 @@
         <w:rPr>
           <w:rFonts w:eastAsia="Times New Roman" w:cs="Calibri"/>
         </w:rPr>
-        <w:t>follow these</w:t>
+        <w:t>menu item.</w:t>
+      </w:r>
+    </w:p>
+    <w:p>
+      <w:pPr>
+        <w:pStyle w:val="ListParagraph"/>
+        <w:numPr>
+          <w:ilvl w:val="0"/>
+          <w:numId w:val="51"/>
+        </w:numPr>
+        <w:textAlignment w:val="center"/>
+        <w:rPr>
+          <w:rFonts w:eastAsia="Times New Roman" w:cs="Calibri"/>
+        </w:rPr>
+      </w:pPr>
+      <w:r>
+        <w:rPr>
+          <w:rFonts w:eastAsia="Times New Roman" w:cs="Calibri"/>
+        </w:rPr>
+        <w:t xml:space="preserve">The </w:t>
       </w:r>
       <w:r>
         <w:rPr>
@@ -1209,13 +1353,50 @@
           <w:i/>
           <w:iCs/>
         </w:rPr>
-        <w:t xml:space="preserve"> steps </w:t>
-      </w:r>
-      <w:r>
-        <w:rPr>
-          <w:rFonts w:eastAsia="Times New Roman" w:cs="Calibri"/>
-        </w:rPr>
-        <w:t xml:space="preserve">to create a new user role: Go to </w:t>
+        <w:t>User Management</w:t>
+      </w:r>
+      <w:r>
+        <w:rPr>
+          <w:rFonts w:eastAsia="Times New Roman" w:cs="Calibri"/>
+        </w:rPr>
+        <w:t xml:space="preserve"> window opens.</w:t>
+      </w:r>
+    </w:p>
+    <w:p>
+      <w:pPr>
+        <w:pStyle w:val="ListParagraph"/>
+        <w:numPr>
+          <w:ilvl w:val="0"/>
+          <w:numId w:val="51"/>
+        </w:numPr>
+        <w:textAlignment w:val="center"/>
+        <w:rPr>
+          <w:rFonts w:eastAsia="Times New Roman" w:cs="Calibri"/>
+        </w:rPr>
+      </w:pPr>
+      <w:r>
+        <w:rPr>
+          <w:rFonts w:eastAsia="Times New Roman" w:cs="Calibri"/>
+        </w:rPr>
+        <w:t>Click</w:t>
+      </w:r>
+      <w:r>
+        <w:rPr>
+          <w:rFonts w:eastAsia="Times New Roman" w:cs="Calibri"/>
+        </w:rPr>
+        <w:t xml:space="preserve"> on </w:t>
+      </w:r>
+      <w:r>
+        <w:rPr>
+          <w:rFonts w:eastAsia="Times New Roman" w:cs="Calibri"/>
+        </w:rPr>
+        <w:t>its</w:t>
+      </w:r>
+      <w:r>
+        <w:rPr>
+          <w:rFonts w:eastAsia="Times New Roman" w:cs="Calibri"/>
+        </w:rPr>
+        <w:t xml:space="preserve"> </w:t>
       </w:r>
       <w:r>
         <w:rPr>
@@ -1223,196 +1404,412 @@
           <w:i/>
           <w:iCs/>
         </w:rPr>
-        <w:t>Tools -&gt; User Manager</w:t>
-      </w:r>
-      <w:r>
-        <w:rPr>
-          <w:rFonts w:eastAsia="Times New Roman" w:cs="Calibri"/>
+        <w:t>New</w:t>
+      </w:r>
+      <w:r>
+        <w:rPr>
+          <w:rFonts w:eastAsia="Times New Roman" w:cs="Calibri"/>
+        </w:rPr>
+        <w:t xml:space="preserve"> button </w:t>
+      </w:r>
+      <w:r>
+        <w:rPr>
+          <w:rFonts w:eastAsia="Times New Roman" w:cs="Calibri"/>
+        </w:rPr>
+        <w:t>to create a new user</w:t>
+      </w:r>
+      <w:r>
+        <w:rPr>
+          <w:rFonts w:eastAsia="Times New Roman" w:cs="Calibri"/>
+        </w:rPr>
+        <w:t xml:space="preserve">. </w:t>
+      </w:r>
+    </w:p>
+    <w:p>
+      <w:pPr>
+        <w:textAlignment w:val="center"/>
+        <w:rPr>
+          <w:rFonts w:eastAsia="Times New Roman" w:cs="Calibri"/>
+        </w:rPr>
+      </w:pPr>
+    </w:p>
+    <w:p>
+      <w:pPr>
+        <w:spacing w:line="276" w:lineRule="auto"/>
+        <w:textAlignment w:val="center"/>
+        <w:rPr>
+          <w:b/>
+          <w:bCs/>
+        </w:rPr>
+      </w:pPr>
+      <w:r>
+        <w:rPr>
+          <w:b/>
+          <w:bCs/>
+        </w:rPr>
+        <w:t xml:space="preserve">Using </w:t>
+      </w:r>
+      <w:r>
+        <w:rPr>
+          <w:b/>
+          <w:bCs/>
           <w:i/>
           <w:iCs/>
         </w:rPr>
-        <w:t xml:space="preserve"> </w:t>
-      </w:r>
-      <w:r>
-        <w:rPr>
-          <w:rFonts w:eastAsia="Times New Roman" w:cs="Calibri"/>
-        </w:rPr>
-        <w:t>and</w:t>
-      </w:r>
-      <w:r>
-        <w:rPr>
-          <w:rFonts w:eastAsia="Times New Roman" w:cs="Calibri"/>
+        <w:t>phpMyAdmin</w:t>
+      </w:r>
+    </w:p>
+    <w:p>
+      <w:pPr>
+        <w:pStyle w:val="ListParagraph"/>
+        <w:numPr>
+          <w:ilvl w:val="0"/>
+          <w:numId w:val="52"/>
+        </w:numPr>
+        <w:textAlignment w:val="center"/>
+        <w:rPr>
+          <w:rFonts w:eastAsia="Times New Roman" w:cs="Calibri"/>
+        </w:rPr>
+      </w:pPr>
+      <w:r>
+        <w:t>C</w:t>
+      </w:r>
+      <w:r>
+        <w:t xml:space="preserve">lick the </w:t>
+      </w:r>
+      <w:r>
+        <w:rPr>
           <w:i/>
           <w:iCs/>
         </w:rPr>
+        <w:t>User Accounts</w:t>
+      </w:r>
+      <w:r>
+        <w:t xml:space="preserve"> tab on top</w:t>
+      </w:r>
+      <w:r>
+        <w:t>.</w:t>
+      </w:r>
+      <w:r>
         <w:t xml:space="preserve"> </w:t>
       </w:r>
-      <w:r>
-        <w:rPr>
-          <w:rFonts w:eastAsia="Times New Roman" w:cs="Calibri"/>
-        </w:rPr>
-        <w:t xml:space="preserve">click the </w:t>
-      </w:r>
-      <w:proofErr w:type="gramStart"/>
-      <w:r>
-        <w:rPr>
-          <w:rFonts w:eastAsia="Times New Roman" w:cs="Calibri"/>
+    </w:p>
+    <w:p>
+      <w:pPr>
+        <w:pStyle w:val="ListParagraph"/>
+        <w:numPr>
+          <w:ilvl w:val="0"/>
+          <w:numId w:val="52"/>
+        </w:numPr>
+        <w:textAlignment w:val="center"/>
+        <w:rPr>
+          <w:rFonts w:eastAsia="Times New Roman" w:cs="Calibri"/>
+        </w:rPr>
+      </w:pPr>
+      <w:r>
+        <w:t>C</w:t>
+      </w:r>
+      <w:r>
+        <w:t xml:space="preserve">lick the </w:t>
+      </w:r>
+      <w:r>
+        <w:rPr>
           <w:i/>
           <w:iCs/>
         </w:rPr>
-        <w:t>New</w:t>
-      </w:r>
-      <w:proofErr w:type="gramEnd"/>
-      <w:r>
-        <w:rPr>
-          <w:rFonts w:eastAsia="Times New Roman" w:cs="Calibri"/>
-        </w:rPr>
-        <w:t xml:space="preserve"> toolbar button in the appearing user management window. This creates a new </w:t>
-      </w:r>
-      <w:r>
-        <w:rPr>
-          <w:rFonts w:eastAsia="Times New Roman" w:cs="Calibri"/>
-        </w:rPr>
-        <w:t xml:space="preserve">database </w:t>
-      </w:r>
-      <w:r>
-        <w:rPr>
-          <w:rFonts w:eastAsia="Times New Roman" w:cs="Calibri"/>
-        </w:rPr>
-        <w:t xml:space="preserve">user. </w:t>
-      </w:r>
-      <w:r>
-        <w:rPr>
-          <w:rFonts w:eastAsia="Times New Roman" w:cs="Calibri"/>
-        </w:rPr>
-        <w:t xml:space="preserve">Please note that the username is </w:t>
-      </w:r>
-      <w:r>
-        <w:rPr>
-          <w:rFonts w:eastAsia="Times New Roman" w:cs="Calibri"/>
-          <w:i/>
-          <w:iCs/>
-        </w:rPr>
-        <w:t>required</w:t>
-      </w:r>
-      <w:r>
-        <w:rPr>
-          <w:rFonts w:eastAsia="Times New Roman" w:cs="Calibri"/>
-        </w:rPr>
-        <w:t xml:space="preserve"> to be exactly </w:t>
-      </w:r>
-      <w:proofErr w:type="spellStart"/>
-      <w:r>
+        <w:t>Add user account</w:t>
+      </w:r>
+      <w:r>
+        <w:t xml:space="preserve"> link below the list of database users</w:t>
+      </w:r>
+      <w:r>
+        <w:t xml:space="preserve"> to create a new user.</w:t>
+      </w:r>
+    </w:p>
+    <w:p>
+      <w:pPr>
+        <w:textAlignment w:val="center"/>
+        <w:rPr>
+          <w:rFonts w:eastAsia="Times New Roman" w:cs="Calibri"/>
+        </w:rPr>
+      </w:pPr>
+    </w:p>
+    <w:p>
+      <w:pPr>
+        <w:spacing w:line="276" w:lineRule="auto"/>
+        <w:textAlignment w:val="center"/>
         <w:rPr>
           <w:rFonts w:eastAsia="Times New Roman" w:cs="Calibri"/>
           <w:b/>
           <w:bCs/>
         </w:rPr>
-        <w:t>Phoenix</w:t>
-      </w:r>
+      </w:pPr>
       <w:r>
         <w:rPr>
           <w:rFonts w:eastAsia="Times New Roman" w:cs="Calibri"/>
           <w:b/>
           <w:bCs/>
         </w:rPr>
-        <w:t>User</w:t>
-      </w:r>
-      <w:proofErr w:type="spellEnd"/>
-      <w:r>
-        <w:rPr>
-          <w:rFonts w:eastAsia="Times New Roman" w:cs="Calibri"/>
-        </w:rPr>
-        <w:t xml:space="preserve"> to be recognized by </w:t>
-      </w:r>
-      <w:r>
-        <w:rPr>
-          <w:rFonts w:eastAsia="Times New Roman" w:cs="Calibri"/>
-        </w:rPr>
-        <w:t>Phoenix</w:t>
-      </w:r>
-      <w:r>
-        <w:rPr>
-          <w:rFonts w:eastAsia="Times New Roman" w:cs="Calibri"/>
-        </w:rPr>
-        <w:t xml:space="preserve"> ELN. Then specify a</w:t>
-      </w:r>
-      <w:r>
-        <w:rPr>
-          <w:rFonts w:eastAsia="Times New Roman" w:cs="Calibri"/>
-        </w:rPr>
-        <w:t xml:space="preserve"> password</w:t>
-      </w:r>
-      <w:r>
-        <w:rPr>
-          <w:rFonts w:eastAsia="Times New Roman" w:cs="Calibri"/>
-        </w:rPr>
-        <w:t xml:space="preserve"> of your choice</w:t>
-      </w:r>
-      <w:r>
-        <w:rPr>
-          <w:rFonts w:eastAsia="Times New Roman" w:cs="Calibri"/>
-        </w:rPr>
-        <w:t xml:space="preserve"> and the desired </w:t>
-      </w:r>
-      <w:r>
-        <w:rPr>
-          <w:rFonts w:eastAsia="Times New Roman" w:cs="Calibri"/>
-          <w:i/>
-          <w:iCs/>
-        </w:rPr>
-        <w:t>From Host</w:t>
-      </w:r>
-      <w:r>
-        <w:rPr>
-          <w:rFonts w:eastAsia="Times New Roman" w:cs="Calibri"/>
-          <w:i/>
-          <w:iCs/>
-        </w:rPr>
-        <w:t xml:space="preserve"> </w:t>
-      </w:r>
-      <w:r>
-        <w:rPr>
-          <w:rFonts w:eastAsia="Times New Roman" w:cs="Calibri"/>
-        </w:rPr>
-        <w:t xml:space="preserve">setting, where you can choose if the </w:t>
-      </w:r>
-      <w:r>
-        <w:rPr>
-          <w:rFonts w:eastAsia="Times New Roman" w:cs="Calibri"/>
-        </w:rPr>
-        <w:t>user account</w:t>
-      </w:r>
-      <w:r>
-        <w:rPr>
-          <w:rFonts w:eastAsia="Times New Roman" w:cs="Calibri"/>
-        </w:rPr>
-        <w:t xml:space="preserve"> can access the database from your local network only (intranet), or additionally from outside (internet). Please note that access from the internet increases security risks.</w:t>
-      </w:r>
-      <w:r>
-        <w:t xml:space="preserve"> </w:t>
+        <w:t>Common steps</w:t>
       </w:r>
     </w:p>
     <w:p>
       <w:pPr>
+        <w:pStyle w:val="ListParagraph"/>
+        <w:numPr>
+          <w:ilvl w:val="0"/>
+          <w:numId w:val="51"/>
+        </w:numPr>
+        <w:spacing w:line="276" w:lineRule="auto"/>
         <w:textAlignment w:val="center"/>
-      </w:pPr>
+        <w:rPr>
+          <w:rFonts w:eastAsia="Times New Roman" w:cs="Calibri"/>
+        </w:rPr>
+      </w:pPr>
+      <w:r>
+        <w:rPr>
+          <w:rFonts w:eastAsia="Times New Roman" w:cs="Calibri"/>
+        </w:rPr>
+        <w:t>The</w:t>
+      </w:r>
+      <w:r>
+        <w:rPr>
+          <w:rFonts w:eastAsia="Times New Roman" w:cs="Calibri"/>
+        </w:rPr>
+        <w:t xml:space="preserve"> new</w:t>
+      </w:r>
+      <w:r>
+        <w:rPr>
+          <w:rFonts w:eastAsia="Times New Roman" w:cs="Calibri"/>
+        </w:rPr>
+        <w:t>ly created</w:t>
+      </w:r>
+      <w:r>
+        <w:rPr>
+          <w:rFonts w:eastAsia="Times New Roman" w:cs="Calibri"/>
+        </w:rPr>
+        <w:t xml:space="preserve"> user</w:t>
+      </w:r>
+      <w:r>
+        <w:rPr>
+          <w:rFonts w:eastAsia="Times New Roman" w:cs="Calibri"/>
+        </w:rPr>
+        <w:t xml:space="preserve"> account requires</w:t>
+      </w:r>
+      <w:r>
+        <w:rPr>
+          <w:rFonts w:eastAsia="Times New Roman" w:cs="Calibri"/>
+        </w:rPr>
+        <w:t xml:space="preserve"> </w:t>
+      </w:r>
+      <w:r>
+        <w:rPr>
+          <w:rFonts w:eastAsia="Times New Roman" w:cs="Calibri"/>
+        </w:rPr>
+        <w:t xml:space="preserve">the </w:t>
+      </w:r>
+      <w:r>
+        <w:rPr>
+          <w:rFonts w:eastAsia="Times New Roman" w:cs="Calibri"/>
+        </w:rPr>
+        <w:t>following properties to be specified:</w:t>
+      </w:r>
     </w:p>
     <w:p>
       <w:pPr>
+        <w:pStyle w:val="ListParagraph"/>
+        <w:numPr>
+          <w:ilvl w:val="1"/>
+          <w:numId w:val="51"/>
+        </w:numPr>
         <w:textAlignment w:val="center"/>
-      </w:pPr>
-      <w:r>
-        <w:t>Finally assign exactly following access rights to the new user, by checking the appropriate checkboxes</w:t>
-      </w:r>
-      <w:r>
-        <w:t>:</w:t>
+        <w:rPr>
+          <w:rFonts w:eastAsia="Times New Roman" w:cs="Calibri"/>
+        </w:rPr>
+      </w:pPr>
+      <w:r>
+        <w:rPr>
+          <w:rFonts w:eastAsia="Times New Roman" w:cs="Calibri"/>
+          <w:u w:val="single"/>
+        </w:rPr>
+        <w:t>Username</w:t>
+      </w:r>
+      <w:r>
+        <w:rPr>
+          <w:rFonts w:eastAsia="Times New Roman" w:cs="Calibri"/>
+        </w:rPr>
+        <w:t>: This identifies the user account</w:t>
+      </w:r>
+      <w:r>
+        <w:rPr>
+          <w:rFonts w:eastAsia="Times New Roman" w:cs="Calibri"/>
+        </w:rPr>
+        <w:t>.</w:t>
+      </w:r>
+      <w:r>
+        <w:rPr>
+          <w:rFonts w:eastAsia="Times New Roman" w:cs="Calibri"/>
+        </w:rPr>
+        <w:t xml:space="preserve"> Specify e.g. ‘</w:t>
+      </w:r>
+      <w:proofErr w:type="spellStart"/>
+      <w:r>
+        <w:rPr>
+          <w:rFonts w:eastAsia="Times New Roman" w:cs="Calibri"/>
+        </w:rPr>
+        <w:t>PhoenixUser</w:t>
+      </w:r>
+      <w:proofErr w:type="spellEnd"/>
+      <w:proofErr w:type="gramStart"/>
+      <w:r>
+        <w:rPr>
+          <w:rFonts w:eastAsia="Times New Roman" w:cs="Calibri"/>
+        </w:rPr>
+        <w:t>’,</w:t>
+      </w:r>
+      <w:proofErr w:type="gramEnd"/>
+      <w:r>
+        <w:rPr>
+          <w:rFonts w:eastAsia="Times New Roman" w:cs="Calibri"/>
+        </w:rPr>
+        <w:t xml:space="preserve"> or </w:t>
+      </w:r>
+      <w:r>
+        <w:rPr>
+          <w:rFonts w:eastAsia="Times New Roman" w:cs="Calibri"/>
+        </w:rPr>
+        <w:t xml:space="preserve">anything </w:t>
+      </w:r>
+      <w:r>
+        <w:rPr>
+          <w:rFonts w:eastAsia="Times New Roman" w:cs="Calibri"/>
+        </w:rPr>
+        <w:t>similar.</w:t>
       </w:r>
     </w:p>
     <w:p>
       <w:pPr>
+        <w:pStyle w:val="ListParagraph"/>
+        <w:numPr>
+          <w:ilvl w:val="1"/>
+          <w:numId w:val="51"/>
+        </w:numPr>
         <w:textAlignment w:val="center"/>
-      </w:pPr>
+        <w:rPr>
+          <w:rFonts w:eastAsia="Times New Roman" w:cs="Calibri"/>
+        </w:rPr>
+      </w:pPr>
+      <w:r>
+        <w:rPr>
+          <w:rFonts w:eastAsia="Times New Roman" w:cs="Calibri"/>
+          <w:u w:val="single"/>
+        </w:rPr>
+        <w:t>Password</w:t>
+      </w:r>
+      <w:r>
+        <w:rPr>
+          <w:rFonts w:eastAsia="Times New Roman" w:cs="Calibri"/>
+        </w:rPr>
+        <w:t xml:space="preserve">: Enter as password of your choice. The database </w:t>
+      </w:r>
+      <w:r>
+        <w:rPr>
+          <w:rFonts w:eastAsia="Times New Roman" w:cs="Calibri"/>
+        </w:rPr>
+        <w:t xml:space="preserve">system </w:t>
+      </w:r>
+      <w:r>
+        <w:rPr>
+          <w:rFonts w:eastAsia="Times New Roman" w:cs="Calibri"/>
+        </w:rPr>
+        <w:t>may enforce you to enter a safe password</w:t>
+      </w:r>
+      <w:r>
+        <w:rPr>
+          <w:rFonts w:eastAsia="Times New Roman" w:cs="Calibri"/>
+        </w:rPr>
+        <w:t xml:space="preserve">, i.e. </w:t>
+      </w:r>
+      <w:r>
+        <w:rPr>
+          <w:rFonts w:eastAsia="Times New Roman" w:cs="Calibri"/>
+        </w:rPr>
+        <w:t xml:space="preserve">one </w:t>
+      </w:r>
+      <w:r>
+        <w:rPr>
+          <w:rFonts w:eastAsia="Times New Roman" w:cs="Calibri"/>
+        </w:rPr>
+        <w:t>containing some minimum complexity.</w:t>
+      </w:r>
+      <w:r>
+        <w:rPr>
+          <w:rFonts w:eastAsia="Times New Roman" w:cs="Calibri"/>
+        </w:rPr>
+        <w:t xml:space="preserve"> </w:t>
+      </w:r>
+    </w:p>
+    <w:p>
+      <w:pPr>
+        <w:pStyle w:val="ListParagraph"/>
+        <w:numPr>
+          <w:ilvl w:val="1"/>
+          <w:numId w:val="51"/>
+        </w:numPr>
+        <w:spacing w:line="276" w:lineRule="auto"/>
+        <w:textAlignment w:val="center"/>
+        <w:rPr>
+          <w:rFonts w:eastAsia="Times New Roman" w:cs="Calibri"/>
+        </w:rPr>
+      </w:pPr>
+      <w:r>
+        <w:rPr>
+          <w:rFonts w:eastAsia="Times New Roman" w:cs="Calibri"/>
+          <w:u w:val="single"/>
+        </w:rPr>
+        <w:t>From Host</w:t>
+      </w:r>
+      <w:r>
+        <w:rPr>
+          <w:rFonts w:eastAsia="Times New Roman" w:cs="Calibri"/>
+        </w:rPr>
+        <w:t>:</w:t>
+      </w:r>
+      <w:r>
+        <w:rPr>
+          <w:rFonts w:eastAsia="Times New Roman" w:cs="Calibri"/>
+        </w:rPr>
+        <w:t xml:space="preserve"> </w:t>
+      </w:r>
+      <w:r>
+        <w:rPr>
+          <w:rFonts w:eastAsia="Times New Roman" w:cs="Calibri"/>
+        </w:rPr>
+        <w:t xml:space="preserve">Determines </w:t>
+      </w:r>
+      <w:r>
+        <w:rPr>
+          <w:rFonts w:eastAsia="Times New Roman" w:cs="Calibri"/>
+        </w:rPr>
+        <w:t>whether the user account can access the database only from your local network (intranet) or also from outside (internet). Be aware that allowing access from the internet may increase security risks.</w:t>
+      </w:r>
+    </w:p>
+    <w:p>
+      <w:pPr>
+        <w:pStyle w:val="ListParagraph"/>
+        <w:numPr>
+          <w:ilvl w:val="0"/>
+          <w:numId w:val="51"/>
+        </w:numPr>
+        <w:spacing w:line="276" w:lineRule="auto"/>
+        <w:textAlignment w:val="center"/>
+      </w:pPr>
+      <w:r>
+        <w:t>Finally assign exactly following access rights to the new user, by checking the appropriate checkboxes</w:t>
+      </w:r>
+      <w:r>
+        <w:t>:</w:t>
+      </w:r>
     </w:p>
     <w:p>
       <w:pPr>
@@ -1421,6 +1818,7 @@
           <w:ilvl w:val="0"/>
           <w:numId w:val="50"/>
         </w:numPr>
+        <w:ind w:left="1068"/>
         <w:textAlignment w:val="center"/>
       </w:pPr>
       <w:r>
@@ -1434,6 +1832,7 @@
           <w:ilvl w:val="0"/>
           <w:numId w:val="48"/>
         </w:numPr>
+        <w:ind w:left="1068"/>
         <w:textAlignment w:val="center"/>
       </w:pPr>
       <w:r>
@@ -1447,6 +1846,7 @@
           <w:ilvl w:val="0"/>
           <w:numId w:val="48"/>
         </w:numPr>
+        <w:ind w:left="1068"/>
         <w:textAlignment w:val="center"/>
       </w:pPr>
       <w:r>
@@ -1460,6 +1860,7 @@
           <w:ilvl w:val="0"/>
           <w:numId w:val="48"/>
         </w:numPr>
+        <w:ind w:left="1068"/>
         <w:textAlignment w:val="center"/>
       </w:pPr>
       <w:r>
@@ -1473,6 +1874,7 @@
           <w:ilvl w:val="0"/>
           <w:numId w:val="48"/>
         </w:numPr>
+        <w:ind w:left="1068"/>
         <w:textAlignment w:val="center"/>
       </w:pPr>
       <w:r>
@@ -1486,6 +1888,7 @@
           <w:ilvl w:val="0"/>
           <w:numId w:val="48"/>
         </w:numPr>
+        <w:ind w:left="1068"/>
         <w:textAlignment w:val="center"/>
       </w:pPr>
       <w:r>
@@ -1499,6 +1902,7 @@
           <w:ilvl w:val="0"/>
           <w:numId w:val="48"/>
         </w:numPr>
+        <w:ind w:left="1068"/>
         <w:textAlignment w:val="center"/>
       </w:pPr>
       <w:r>
@@ -1519,66 +1923,29 @@
         <w:textAlignment w:val="center"/>
       </w:pPr>
       <w:r>
-        <w:t xml:space="preserve">When </w:t>
-      </w:r>
-      <w:r>
-        <w:t>using</w:t>
-      </w:r>
-      <w:r>
-        <w:t xml:space="preserve"> </w:t>
+        <w:t xml:space="preserve">After creating the </w:t>
+      </w:r>
+      <w:r>
+        <w:t>user</w:t>
+      </w:r>
+      <w:r>
+        <w:t xml:space="preserve"> account</w:t>
+      </w:r>
+      <w:r>
+        <w:t xml:space="preserve"> for the </w:t>
       </w:r>
       <w:r>
         <w:rPr>
           <w:i/>
           <w:iCs/>
         </w:rPr>
-        <w:t>phpMyAdmin</w:t>
-      </w:r>
-      <w:r>
-        <w:t xml:space="preserve">, click the “User Accounts” tab on top, click the “Add user account” link below the list of database users, </w:t>
-      </w:r>
-      <w:r>
-        <w:t xml:space="preserve">then proceed as above for specifying the </w:t>
-      </w:r>
-      <w:proofErr w:type="spellStart"/>
-      <w:r>
-        <w:t>PhoenixUser</w:t>
-      </w:r>
-      <w:proofErr w:type="spellEnd"/>
-      <w:r>
-        <w:t xml:space="preserve"> account</w:t>
-      </w:r>
-      <w:r>
-        <w:t>.</w:t>
-      </w:r>
-    </w:p>
-    <w:p>
-      <w:pPr>
-        <w:textAlignment w:val="center"/>
-      </w:pPr>
-    </w:p>
-    <w:p>
-      <w:pPr>
-        <w:textAlignment w:val="center"/>
-      </w:pPr>
-      <w:r>
-        <w:t xml:space="preserve">After creating the </w:t>
-      </w:r>
-      <w:proofErr w:type="spellStart"/>
-      <w:r>
-        <w:t>the</w:t>
-      </w:r>
-      <w:proofErr w:type="spellEnd"/>
-      <w:r>
-        <w:t xml:space="preserve"> </w:t>
-      </w:r>
-      <w:proofErr w:type="spellStart"/>
-      <w:r>
-        <w:t>PhoenixUser</w:t>
-      </w:r>
-      <w:proofErr w:type="spellEnd"/>
-      <w:r>
-        <w:t xml:space="preserve"> account, the database setup is complete.</w:t>
+        <w:t>Phoenix ELN</w:t>
+      </w:r>
+      <w:r>
+        <w:t xml:space="preserve"> clients</w:t>
+      </w:r>
+      <w:r>
+        <w:t>, the database setup is complete.</w:t>
       </w:r>
     </w:p>
     <w:p>
@@ -1610,6 +1977,7 @@
         <w:rPr>
           <w:rStyle w:val="IntenseEmphasis"/>
         </w:rPr>
+        <w:lastRenderedPageBreak/>
         <w:t xml:space="preserve">Connecting </w:t>
       </w:r>
       <w:r>
@@ -1692,13 +2060,13 @@
         <w:rPr>
           <w:rFonts w:eastAsia="Times New Roman" w:cs="Calibri"/>
         </w:rPr>
-        <w:t xml:space="preserve"> connect to the server, only non-Demo users </w:t>
-      </w:r>
-      <w:r>
-        <w:rPr>
-          <w:rFonts w:eastAsia="Times New Roman" w:cs="Calibri"/>
-        </w:rPr>
-        <w:t>have this option.</w:t>
+        <w:t xml:space="preserve"> connect to the server</w:t>
+      </w:r>
+      <w:r>
+        <w:rPr>
+          <w:rFonts w:eastAsia="Times New Roman" w:cs="Calibri"/>
+        </w:rPr>
+        <w:t>.</w:t>
       </w:r>
       <w:r>
         <w:rPr>
@@ -1792,7 +2160,6 @@
         <w:rPr>
           <w:noProof/>
         </w:rPr>
-        <w:lastRenderedPageBreak/>
         <w:drawing>
           <wp:inline distT="0" distB="0" distL="0" distR="0" wp14:anchorId="5AE86FC4" wp14:editId="75D37737">
             <wp:extent cx="3482908" cy="2576513"/>
@@ -1843,7 +2210,16 @@
         <w:textAlignment w:val="center"/>
       </w:pPr>
       <w:r>
-        <w:t>Enter the following connection data:</w:t>
+        <w:t xml:space="preserve">Enter the </w:t>
+      </w:r>
+      <w:r>
+        <w:t>login</w:t>
+      </w:r>
+      <w:r>
+        <w:t xml:space="preserve"> data</w:t>
+      </w:r>
+      <w:r>
+        <w:t xml:space="preserve"> below:</w:t>
       </w:r>
       <w:r>
         <w:br/>
@@ -1929,17 +2305,46 @@
         <w:rPr>
           <w:b/>
         </w:rPr>
-        <w:t>Port:</w:t>
-      </w:r>
-      <w:r>
-        <w:t xml:space="preserve"> The server port normally should be left at the 'Default' option (this is port 3306). In special cases</w:t>
-      </w:r>
-      <w:r>
-        <w:t xml:space="preserve"> </w:t>
-      </w:r>
-      <w:r>
-        <w:t>you may assign another port number by selecting the 'Custom' option.</w:t>
-      </w:r>
+        <w:t>User-ID</w:t>
+      </w:r>
+      <w:r>
+        <w:t xml:space="preserve">: </w:t>
+      </w:r>
+      <w:r>
+        <w:t>The username of the</w:t>
+      </w:r>
+      <w:r>
+        <w:t xml:space="preserve"> common </w:t>
+      </w:r>
+      <w:r>
+        <w:rPr>
+          <w:i/>
+          <w:iCs/>
+        </w:rPr>
+        <w:t>Phoenix ELN</w:t>
+      </w:r>
+      <w:r>
+        <w:t xml:space="preserve"> account</w:t>
+      </w:r>
+      <w:r>
+        <w:t xml:space="preserve"> as specified in the previous section,</w:t>
+      </w:r>
+      <w:r>
+        <w:t xml:space="preserve"> e.g. </w:t>
+      </w:r>
+      <w:r>
+        <w:t>‘</w:t>
+      </w:r>
+      <w:proofErr w:type="spellStart"/>
+      <w:r>
+        <w:t>PhoenixUser</w:t>
+      </w:r>
+      <w:proofErr w:type="spellEnd"/>
+      <w:proofErr w:type="gramStart"/>
+      <w:r>
+        <w:t>’.</w:t>
+      </w:r>
+      <w:proofErr w:type="gramEnd"/>
     </w:p>
     <w:p>
       <w:pPr>
@@ -1953,25 +2358,87 @@
       <w:r>
         <w:rPr>
           <w:b/>
-        </w:rPr>
-        <w:t>User-ID</w:t>
-      </w:r>
-      <w:r>
-        <w:t xml:space="preserve">: </w:t>
-      </w:r>
-      <w:r>
-        <w:t>This is required to be ‘</w:t>
+          <w:bCs/>
+        </w:rPr>
+        <w:t>Password</w:t>
+      </w:r>
+      <w:r>
+        <w:t>: The</w:t>
+      </w:r>
+      <w:r>
+        <w:t xml:space="preserve"> </w:t>
+      </w:r>
+      <w:r>
+        <w:t xml:space="preserve">corresponding </w:t>
+      </w:r>
+      <w:r>
+        <w:t>password</w:t>
+      </w:r>
+      <w:r>
+        <w:t>.</w:t>
+      </w:r>
+      <w:r>
+        <w:t xml:space="preserve"> </w:t>
+      </w:r>
+      <w:r>
+        <w:t xml:space="preserve">Note that </w:t>
+      </w:r>
+      <w:r>
+        <w:t>the server connection</w:t>
+      </w:r>
+      <w:r>
+        <w:t xml:space="preserve"> </w:t>
       </w:r>
       <w:proofErr w:type="spellStart"/>
       <w:r>
-        <w:t>PhoenixUser</w:t>
+        <w:t>userID</w:t>
       </w:r>
       <w:proofErr w:type="spellEnd"/>
-      <w:proofErr w:type="gramStart"/>
-      <w:r>
-        <w:t>’.</w:t>
-      </w:r>
-      <w:proofErr w:type="gramEnd"/>
+      <w:r>
+        <w:t xml:space="preserve"> / </w:t>
+      </w:r>
+      <w:r>
+        <w:t>password</w:t>
+      </w:r>
+      <w:r>
+        <w:t xml:space="preserve"> </w:t>
+      </w:r>
+      <w:r>
+        <w:t xml:space="preserve">pair </w:t>
+      </w:r>
+      <w:r>
+        <w:t>is</w:t>
+      </w:r>
+      <w:r>
+        <w:t xml:space="preserve"> </w:t>
+      </w:r>
+      <w:r>
+        <w:rPr>
+          <w:i/>
+        </w:rPr>
+        <w:t>identical</w:t>
+      </w:r>
+      <w:r>
+        <w:t xml:space="preserve"> </w:t>
+      </w:r>
+      <w:r>
+        <w:t xml:space="preserve">for all </w:t>
+      </w:r>
+      <w:r>
+        <w:t>Phoenix</w:t>
+      </w:r>
+      <w:r>
+        <w:t xml:space="preserve"> ELN users </w:t>
+      </w:r>
+      <w:r>
+        <w:t>with</w:t>
+      </w:r>
+      <w:r>
+        <w:t>in your organization</w:t>
+      </w:r>
+      <w:r>
+        <w:t>.</w:t>
+      </w:r>
     </w:p>
     <w:p>
       <w:pPr>
@@ -1985,78 +2452,16 @@
       <w:r>
         <w:rPr>
           <w:b/>
-          <w:bCs/>
-        </w:rPr>
-        <w:t>Password</w:t>
-      </w:r>
-      <w:r>
-        <w:t>: The</w:t>
-      </w:r>
-      <w:r>
-        <w:t xml:space="preserve"> </w:t>
-      </w:r>
-      <w:r>
-        <w:t xml:space="preserve">server </w:t>
-      </w:r>
-      <w:r>
-        <w:t>password</w:t>
-      </w:r>
-      <w:r>
-        <w:t xml:space="preserve"> for the ‘</w:t>
-      </w:r>
-      <w:proofErr w:type="spellStart"/>
-      <w:r>
-        <w:t>PhoenixUser</w:t>
-      </w:r>
-      <w:proofErr w:type="spellEnd"/>
-      <w:r>
-        <w:t>’ account, as specified in Section 5, always is</w:t>
-      </w:r>
-      <w:r>
-        <w:t xml:space="preserve"> </w:t>
-      </w:r>
-      <w:r>
-        <w:rPr>
-          <w:i/>
-        </w:rPr>
-        <w:t>identical</w:t>
-      </w:r>
-      <w:r>
-        <w:t xml:space="preserve"> </w:t>
-      </w:r>
-      <w:r>
-        <w:t xml:space="preserve">for all </w:t>
-      </w:r>
-      <w:r>
-        <w:t>Phoenix</w:t>
-      </w:r>
-      <w:r>
-        <w:t xml:space="preserve"> ELN users </w:t>
-      </w:r>
-      <w:r>
-        <w:t>with</w:t>
-      </w:r>
-      <w:r>
-        <w:t>in your organization</w:t>
-      </w:r>
-      <w:r>
-        <w:t xml:space="preserve">. </w:t>
-      </w:r>
-      <w:r>
-        <w:t xml:space="preserve">The entered login data </w:t>
-      </w:r>
-      <w:r>
-        <w:t>are</w:t>
-      </w:r>
-      <w:r>
-        <w:t xml:space="preserve"> remembered when opening the application next time</w:t>
-      </w:r>
-      <w:r>
-        <w:t>.</w:t>
+        </w:rPr>
+        <w:t>Port:</w:t>
+      </w:r>
+      <w:r>
+        <w:t xml:space="preserve"> The server port normally should be left at the 'Default' option (this is port 3306). In special cases you may assign another port number by selecting the 'Custom' option.</w:t>
       </w:r>
     </w:p>
     <w:p>
       <w:pPr>
+        <w:pStyle w:val="ListParagraph"/>
         <w:textAlignment w:val="center"/>
       </w:pPr>
     </w:p>
@@ -2274,6 +2679,7 @@
         <w:rPr>
           <w:rStyle w:val="IntenseEmphasis"/>
         </w:rPr>
+        <w:lastRenderedPageBreak/>
         <w:t>Backup &amp; Security</w:t>
       </w:r>
     </w:p>
@@ -2361,7 +2767,6 @@
         <w:rPr>
           <w:rStyle w:val="IntenseEmphasis"/>
         </w:rPr>
-        <w:lastRenderedPageBreak/>
         <w:t>Disclaimer</w:t>
       </w:r>
     </w:p>
@@ -3426,6 +3831,119 @@
     </w:lvl>
   </w:abstractNum>
   <w:abstractNum w:abstractNumId="5" w15:restartNumberingAfterBreak="0">
+    <w:nsid w:val="1918589F"/>
+    <w:multiLevelType w:val="hybridMultilevel"/>
+    <w:tmpl w:val="CDDE6B94"/>
+    <w:lvl w:ilvl="0" w:tplc="04090001">
+      <w:start w:val="1"/>
+      <w:numFmt w:val="bullet"/>
+      <w:lvlText w:val=""/>
+      <w:lvlJc w:val="left"/>
+      <w:pPr>
+        <w:ind w:left="360" w:hanging="360"/>
+      </w:pPr>
+      <w:rPr>
+        <w:rFonts w:ascii="Symbol" w:hAnsi="Symbol" w:hint="default"/>
+      </w:rPr>
+    </w:lvl>
+    <w:lvl w:ilvl="1" w:tplc="04090003">
+      <w:start w:val="1"/>
+      <w:numFmt w:val="bullet"/>
+      <w:lvlText w:val="o"/>
+      <w:lvlJc w:val="left"/>
+      <w:pPr>
+        <w:ind w:left="1080" w:hanging="360"/>
+      </w:pPr>
+      <w:rPr>
+        <w:rFonts w:ascii="Courier New" w:hAnsi="Courier New" w:cs="Courier New" w:hint="default"/>
+      </w:rPr>
+    </w:lvl>
+    <w:lvl w:ilvl="2" w:tplc="04090005" w:tentative="1">
+      <w:start w:val="1"/>
+      <w:numFmt w:val="bullet"/>
+      <w:lvlText w:val=""/>
+      <w:lvlJc w:val="left"/>
+      <w:pPr>
+        <w:ind w:left="1800" w:hanging="360"/>
+      </w:pPr>
+      <w:rPr>
+        <w:rFonts w:ascii="Wingdings" w:hAnsi="Wingdings" w:hint="default"/>
+      </w:rPr>
+    </w:lvl>
+    <w:lvl w:ilvl="3" w:tplc="04090001" w:tentative="1">
+      <w:start w:val="1"/>
+      <w:numFmt w:val="bullet"/>
+      <w:lvlText w:val=""/>
+      <w:lvlJc w:val="left"/>
+      <w:pPr>
+        <w:ind w:left="2520" w:hanging="360"/>
+      </w:pPr>
+      <w:rPr>
+        <w:rFonts w:ascii="Symbol" w:hAnsi="Symbol" w:hint="default"/>
+      </w:rPr>
+    </w:lvl>
+    <w:lvl w:ilvl="4" w:tplc="04090003" w:tentative="1">
+      <w:start w:val="1"/>
+      <w:numFmt w:val="bullet"/>
+      <w:lvlText w:val="o"/>
+      <w:lvlJc w:val="left"/>
+      <w:pPr>
+        <w:ind w:left="3240" w:hanging="360"/>
+      </w:pPr>
+      <w:rPr>
+        <w:rFonts w:ascii="Courier New" w:hAnsi="Courier New" w:cs="Courier New" w:hint="default"/>
+      </w:rPr>
+    </w:lvl>
+    <w:lvl w:ilvl="5" w:tplc="04090005" w:tentative="1">
+      <w:start w:val="1"/>
+      <w:numFmt w:val="bullet"/>
+      <w:lvlText w:val=""/>
+      <w:lvlJc w:val="left"/>
+      <w:pPr>
+        <w:ind w:left="3960" w:hanging="360"/>
+      </w:pPr>
+      <w:rPr>
+        <w:rFonts w:ascii="Wingdings" w:hAnsi="Wingdings" w:hint="default"/>
+      </w:rPr>
+    </w:lvl>
+    <w:lvl w:ilvl="6" w:tplc="04090001" w:tentative="1">
+      <w:start w:val="1"/>
+      <w:numFmt w:val="bullet"/>
+      <w:lvlText w:val=""/>
+      <w:lvlJc w:val="left"/>
+      <w:pPr>
+        <w:ind w:left="4680" w:hanging="360"/>
+      </w:pPr>
+      <w:rPr>
+        <w:rFonts w:ascii="Symbol" w:hAnsi="Symbol" w:hint="default"/>
+      </w:rPr>
+    </w:lvl>
+    <w:lvl w:ilvl="7" w:tplc="04090003" w:tentative="1">
+      <w:start w:val="1"/>
+      <w:numFmt w:val="bullet"/>
+      <w:lvlText w:val="o"/>
+      <w:lvlJc w:val="left"/>
+      <w:pPr>
+        <w:ind w:left="5400" w:hanging="360"/>
+      </w:pPr>
+      <w:rPr>
+        <w:rFonts w:ascii="Courier New" w:hAnsi="Courier New" w:cs="Courier New" w:hint="default"/>
+      </w:rPr>
+    </w:lvl>
+    <w:lvl w:ilvl="8" w:tplc="04090005" w:tentative="1">
+      <w:start w:val="1"/>
+      <w:numFmt w:val="bullet"/>
+      <w:lvlText w:val=""/>
+      <w:lvlJc w:val="left"/>
+      <w:pPr>
+        <w:ind w:left="6120" w:hanging="360"/>
+      </w:pPr>
+      <w:rPr>
+        <w:rFonts w:ascii="Wingdings" w:hAnsi="Wingdings" w:hint="default"/>
+      </w:rPr>
+    </w:lvl>
+  </w:abstractNum>
+  <w:abstractNum w:abstractNumId="6" w15:restartNumberingAfterBreak="0">
     <w:nsid w:val="1A0311B7"/>
     <w:multiLevelType w:val="hybridMultilevel"/>
     <w:tmpl w:val="AA60A8E4"/>
@@ -3538,7 +4056,120 @@
       </w:rPr>
     </w:lvl>
   </w:abstractNum>
-  <w:abstractNum w:abstractNumId="6" w15:restartNumberingAfterBreak="0">
+  <w:abstractNum w:abstractNumId="7" w15:restartNumberingAfterBreak="0">
+    <w:nsid w:val="1ADD4A59"/>
+    <w:multiLevelType w:val="hybridMultilevel"/>
+    <w:tmpl w:val="DA2C58A8"/>
+    <w:lvl w:ilvl="0" w:tplc="04090001">
+      <w:start w:val="1"/>
+      <w:numFmt w:val="bullet"/>
+      <w:lvlText w:val=""/>
+      <w:lvlJc w:val="left"/>
+      <w:pPr>
+        <w:ind w:left="360" w:hanging="360"/>
+      </w:pPr>
+      <w:rPr>
+        <w:rFonts w:ascii="Symbol" w:hAnsi="Symbol" w:hint="default"/>
+      </w:rPr>
+    </w:lvl>
+    <w:lvl w:ilvl="1" w:tplc="04090003" w:tentative="1">
+      <w:start w:val="1"/>
+      <w:numFmt w:val="bullet"/>
+      <w:lvlText w:val="o"/>
+      <w:lvlJc w:val="left"/>
+      <w:pPr>
+        <w:ind w:left="1080" w:hanging="360"/>
+      </w:pPr>
+      <w:rPr>
+        <w:rFonts w:ascii="Courier New" w:hAnsi="Courier New" w:cs="Courier New" w:hint="default"/>
+      </w:rPr>
+    </w:lvl>
+    <w:lvl w:ilvl="2" w:tplc="04090005" w:tentative="1">
+      <w:start w:val="1"/>
+      <w:numFmt w:val="bullet"/>
+      <w:lvlText w:val=""/>
+      <w:lvlJc w:val="left"/>
+      <w:pPr>
+        <w:ind w:left="1800" w:hanging="360"/>
+      </w:pPr>
+      <w:rPr>
+        <w:rFonts w:ascii="Wingdings" w:hAnsi="Wingdings" w:hint="default"/>
+      </w:rPr>
+    </w:lvl>
+    <w:lvl w:ilvl="3" w:tplc="04090001" w:tentative="1">
+      <w:start w:val="1"/>
+      <w:numFmt w:val="bullet"/>
+      <w:lvlText w:val=""/>
+      <w:lvlJc w:val="left"/>
+      <w:pPr>
+        <w:ind w:left="2520" w:hanging="360"/>
+      </w:pPr>
+      <w:rPr>
+        <w:rFonts w:ascii="Symbol" w:hAnsi="Symbol" w:hint="default"/>
+      </w:rPr>
+    </w:lvl>
+    <w:lvl w:ilvl="4" w:tplc="04090003" w:tentative="1">
+      <w:start w:val="1"/>
+      <w:numFmt w:val="bullet"/>
+      <w:lvlText w:val="o"/>
+      <w:lvlJc w:val="left"/>
+      <w:pPr>
+        <w:ind w:left="3240" w:hanging="360"/>
+      </w:pPr>
+      <w:rPr>
+        <w:rFonts w:ascii="Courier New" w:hAnsi="Courier New" w:cs="Courier New" w:hint="default"/>
+      </w:rPr>
+    </w:lvl>
+    <w:lvl w:ilvl="5" w:tplc="04090005" w:tentative="1">
+      <w:start w:val="1"/>
+      <w:numFmt w:val="bullet"/>
+      <w:lvlText w:val=""/>
+      <w:lvlJc w:val="left"/>
+      <w:pPr>
+        <w:ind w:left="3960" w:hanging="360"/>
+      </w:pPr>
+      <w:rPr>
+        <w:rFonts w:ascii="Wingdings" w:hAnsi="Wingdings" w:hint="default"/>
+      </w:rPr>
+    </w:lvl>
+    <w:lvl w:ilvl="6" w:tplc="04090001" w:tentative="1">
+      <w:start w:val="1"/>
+      <w:numFmt w:val="bullet"/>
+      <w:lvlText w:val=""/>
+      <w:lvlJc w:val="left"/>
+      <w:pPr>
+        <w:ind w:left="4680" w:hanging="360"/>
+      </w:pPr>
+      <w:rPr>
+        <w:rFonts w:ascii="Symbol" w:hAnsi="Symbol" w:hint="default"/>
+      </w:rPr>
+    </w:lvl>
+    <w:lvl w:ilvl="7" w:tplc="04090003" w:tentative="1">
+      <w:start w:val="1"/>
+      <w:numFmt w:val="bullet"/>
+      <w:lvlText w:val="o"/>
+      <w:lvlJc w:val="left"/>
+      <w:pPr>
+        <w:ind w:left="5400" w:hanging="360"/>
+      </w:pPr>
+      <w:rPr>
+        <w:rFonts w:ascii="Courier New" w:hAnsi="Courier New" w:cs="Courier New" w:hint="default"/>
+      </w:rPr>
+    </w:lvl>
+    <w:lvl w:ilvl="8" w:tplc="04090005" w:tentative="1">
+      <w:start w:val="1"/>
+      <w:numFmt w:val="bullet"/>
+      <w:lvlText w:val=""/>
+      <w:lvlJc w:val="left"/>
+      <w:pPr>
+        <w:ind w:left="6120" w:hanging="360"/>
+      </w:pPr>
+      <w:rPr>
+        <w:rFonts w:ascii="Wingdings" w:hAnsi="Wingdings" w:hint="default"/>
+      </w:rPr>
+    </w:lvl>
+  </w:abstractNum>
+  <w:abstractNum w:abstractNumId="8" w15:restartNumberingAfterBreak="0">
     <w:nsid w:val="1C6F7710"/>
     <w:multiLevelType w:val="hybridMultilevel"/>
     <w:tmpl w:val="79FC1820"/>
@@ -3627,7 +4258,7 @@
       </w:pPr>
     </w:lvl>
   </w:abstractNum>
-  <w:abstractNum w:abstractNumId="7" w15:restartNumberingAfterBreak="0">
+  <w:abstractNum w:abstractNumId="9" w15:restartNumberingAfterBreak="0">
     <w:nsid w:val="1D267374"/>
     <w:multiLevelType w:val="hybridMultilevel"/>
     <w:tmpl w:val="02F83618"/>
@@ -3740,7 +4371,7 @@
       </w:rPr>
     </w:lvl>
   </w:abstractNum>
-  <w:abstractNum w:abstractNumId="8" w15:restartNumberingAfterBreak="0">
+  <w:abstractNum w:abstractNumId="10" w15:restartNumberingAfterBreak="0">
     <w:nsid w:val="1FA71232"/>
     <w:multiLevelType w:val="multilevel"/>
     <w:tmpl w:val="93D8285C"/>
@@ -3889,7 +4520,7 @@
       </w:rPr>
     </w:lvl>
   </w:abstractNum>
-  <w:abstractNum w:abstractNumId="9" w15:restartNumberingAfterBreak="0">
+  <w:abstractNum w:abstractNumId="11" w15:restartNumberingAfterBreak="0">
     <w:nsid w:val="1FB06634"/>
     <w:multiLevelType w:val="hybridMultilevel"/>
     <w:tmpl w:val="4F746AC8"/>
@@ -4002,7 +4633,7 @@
       </w:rPr>
     </w:lvl>
   </w:abstractNum>
-  <w:abstractNum w:abstractNumId="10" w15:restartNumberingAfterBreak="0">
+  <w:abstractNum w:abstractNumId="12" w15:restartNumberingAfterBreak="0">
     <w:nsid w:val="25927EA3"/>
     <w:multiLevelType w:val="multilevel"/>
     <w:tmpl w:val="0807001F"/>
@@ -4088,7 +4719,7 @@
       </w:pPr>
     </w:lvl>
   </w:abstractNum>
-  <w:abstractNum w:abstractNumId="11" w15:restartNumberingAfterBreak="0">
+  <w:abstractNum w:abstractNumId="13" w15:restartNumberingAfterBreak="0">
     <w:nsid w:val="26D86371"/>
     <w:multiLevelType w:val="multilevel"/>
     <w:tmpl w:val="4B7C3454"/>
@@ -4201,7 +4832,7 @@
       </w:rPr>
     </w:lvl>
   </w:abstractNum>
-  <w:abstractNum w:abstractNumId="12" w15:restartNumberingAfterBreak="0">
+  <w:abstractNum w:abstractNumId="14" w15:restartNumberingAfterBreak="0">
     <w:nsid w:val="26ED055F"/>
     <w:multiLevelType w:val="hybridMultilevel"/>
     <w:tmpl w:val="64B2989E"/>
@@ -4314,7 +4945,7 @@
       </w:rPr>
     </w:lvl>
   </w:abstractNum>
-  <w:abstractNum w:abstractNumId="13" w15:restartNumberingAfterBreak="0">
+  <w:abstractNum w:abstractNumId="15" w15:restartNumberingAfterBreak="0">
     <w:nsid w:val="2751001F"/>
     <w:multiLevelType w:val="multilevel"/>
     <w:tmpl w:val="CD34D746"/>
@@ -4435,7 +5066,7 @@
       </w:rPr>
     </w:lvl>
   </w:abstractNum>
-  <w:abstractNum w:abstractNumId="14" w15:restartNumberingAfterBreak="0">
+  <w:abstractNum w:abstractNumId="16" w15:restartNumberingAfterBreak="0">
     <w:nsid w:val="2BB210FD"/>
     <w:multiLevelType w:val="multilevel"/>
     <w:tmpl w:val="E41CBDFE"/>
@@ -4556,7 +5187,7 @@
       </w:rPr>
     </w:lvl>
   </w:abstractNum>
-  <w:abstractNum w:abstractNumId="15" w15:restartNumberingAfterBreak="0">
+  <w:abstractNum w:abstractNumId="17" w15:restartNumberingAfterBreak="0">
     <w:nsid w:val="2BEF1855"/>
     <w:multiLevelType w:val="multilevel"/>
     <w:tmpl w:val="871A5CF8"/>
@@ -4679,7 +5310,7 @@
       </w:rPr>
     </w:lvl>
   </w:abstractNum>
-  <w:abstractNum w:abstractNumId="16" w15:restartNumberingAfterBreak="0">
+  <w:abstractNum w:abstractNumId="18" w15:restartNumberingAfterBreak="0">
     <w:nsid w:val="2F021BE7"/>
     <w:multiLevelType w:val="hybridMultilevel"/>
     <w:tmpl w:val="EBFEFA36"/>
@@ -4792,7 +5423,7 @@
       </w:rPr>
     </w:lvl>
   </w:abstractNum>
-  <w:abstractNum w:abstractNumId="17" w15:restartNumberingAfterBreak="0">
+  <w:abstractNum w:abstractNumId="19" w15:restartNumberingAfterBreak="0">
     <w:nsid w:val="31CA3DC8"/>
     <w:multiLevelType w:val="multilevel"/>
     <w:tmpl w:val="AB2C5C8E"/>
@@ -4941,7 +5572,7 @@
       </w:rPr>
     </w:lvl>
   </w:abstractNum>
-  <w:abstractNum w:abstractNumId="18" w15:restartNumberingAfterBreak="0">
+  <w:abstractNum w:abstractNumId="20" w15:restartNumberingAfterBreak="0">
     <w:nsid w:val="3526260C"/>
     <w:multiLevelType w:val="hybridMultilevel"/>
     <w:tmpl w:val="81A61A8E"/>
@@ -5054,7 +5685,7 @@
       </w:rPr>
     </w:lvl>
   </w:abstractNum>
-  <w:abstractNum w:abstractNumId="19" w15:restartNumberingAfterBreak="0">
+  <w:abstractNum w:abstractNumId="21" w15:restartNumberingAfterBreak="0">
     <w:nsid w:val="371732D9"/>
     <w:multiLevelType w:val="hybridMultilevel"/>
     <w:tmpl w:val="BE322AFA"/>
@@ -5167,7 +5798,7 @@
       </w:rPr>
     </w:lvl>
   </w:abstractNum>
-  <w:abstractNum w:abstractNumId="20" w15:restartNumberingAfterBreak="0">
+  <w:abstractNum w:abstractNumId="22" w15:restartNumberingAfterBreak="0">
     <w:nsid w:val="380857FA"/>
     <w:multiLevelType w:val="multilevel"/>
     <w:tmpl w:val="DFDEDB40"/>
@@ -5307,7 +5938,7 @@
       </w:rPr>
     </w:lvl>
   </w:abstractNum>
-  <w:abstractNum w:abstractNumId="21" w15:restartNumberingAfterBreak="0">
+  <w:abstractNum w:abstractNumId="23" w15:restartNumberingAfterBreak="0">
     <w:nsid w:val="38902FEB"/>
     <w:multiLevelType w:val="hybridMultilevel"/>
     <w:tmpl w:val="21F88CB8"/>
@@ -5420,7 +6051,7 @@
       </w:rPr>
     </w:lvl>
   </w:abstractNum>
-  <w:abstractNum w:abstractNumId="22" w15:restartNumberingAfterBreak="0">
+  <w:abstractNum w:abstractNumId="24" w15:restartNumberingAfterBreak="0">
     <w:nsid w:val="38A96FC5"/>
     <w:multiLevelType w:val="hybridMultilevel"/>
     <w:tmpl w:val="E53CD320"/>
@@ -5509,7 +6140,7 @@
       </w:pPr>
     </w:lvl>
   </w:abstractNum>
-  <w:abstractNum w:abstractNumId="23" w15:restartNumberingAfterBreak="0">
+  <w:abstractNum w:abstractNumId="25" w15:restartNumberingAfterBreak="0">
     <w:nsid w:val="3B8B7697"/>
     <w:multiLevelType w:val="multilevel"/>
     <w:tmpl w:val="A98E52EA"/>
@@ -5658,7 +6289,7 @@
       </w:rPr>
     </w:lvl>
   </w:abstractNum>
-  <w:abstractNum w:abstractNumId="24" w15:restartNumberingAfterBreak="0">
+  <w:abstractNum w:abstractNumId="26" w15:restartNumberingAfterBreak="0">
     <w:nsid w:val="442746D2"/>
     <w:multiLevelType w:val="hybridMultilevel"/>
     <w:tmpl w:val="32F42858"/>
@@ -5771,7 +6402,7 @@
       </w:rPr>
     </w:lvl>
   </w:abstractNum>
-  <w:abstractNum w:abstractNumId="25" w15:restartNumberingAfterBreak="0">
+  <w:abstractNum w:abstractNumId="27" w15:restartNumberingAfterBreak="0">
     <w:nsid w:val="44442BFF"/>
     <w:multiLevelType w:val="hybridMultilevel"/>
     <w:tmpl w:val="073CF970"/>
@@ -5884,7 +6515,7 @@
       </w:rPr>
     </w:lvl>
   </w:abstractNum>
-  <w:abstractNum w:abstractNumId="26" w15:restartNumberingAfterBreak="0">
+  <w:abstractNum w:abstractNumId="28" w15:restartNumberingAfterBreak="0">
     <w:nsid w:val="44565EFE"/>
     <w:multiLevelType w:val="hybridMultilevel"/>
     <w:tmpl w:val="100E2F78"/>
@@ -5997,7 +6628,7 @@
       </w:rPr>
     </w:lvl>
   </w:abstractNum>
-  <w:abstractNum w:abstractNumId="27" w15:restartNumberingAfterBreak="0">
+  <w:abstractNum w:abstractNumId="29" w15:restartNumberingAfterBreak="0">
     <w:nsid w:val="44650F83"/>
     <w:multiLevelType w:val="hybridMultilevel"/>
     <w:tmpl w:val="42669F8E"/>
@@ -6086,7 +6717,7 @@
       </w:pPr>
     </w:lvl>
   </w:abstractNum>
-  <w:abstractNum w:abstractNumId="28" w15:restartNumberingAfterBreak="0">
+  <w:abstractNum w:abstractNumId="30" w15:restartNumberingAfterBreak="0">
     <w:nsid w:val="446D4840"/>
     <w:multiLevelType w:val="hybridMultilevel"/>
     <w:tmpl w:val="A0A8BF6C"/>
@@ -6175,7 +6806,7 @@
       </w:pPr>
     </w:lvl>
   </w:abstractNum>
-  <w:abstractNum w:abstractNumId="29" w15:restartNumberingAfterBreak="0">
+  <w:abstractNum w:abstractNumId="31" w15:restartNumberingAfterBreak="0">
     <w:nsid w:val="4B925B4F"/>
     <w:multiLevelType w:val="hybridMultilevel"/>
     <w:tmpl w:val="2C285C96"/>
@@ -6288,7 +6919,7 @@
       </w:rPr>
     </w:lvl>
   </w:abstractNum>
-  <w:abstractNum w:abstractNumId="30" w15:restartNumberingAfterBreak="0">
+  <w:abstractNum w:abstractNumId="32" w15:restartNumberingAfterBreak="0">
     <w:nsid w:val="59432612"/>
     <w:multiLevelType w:val="hybridMultilevel"/>
     <w:tmpl w:val="75EEAE04"/>
@@ -6401,7 +7032,7 @@
       </w:rPr>
     </w:lvl>
   </w:abstractNum>
-  <w:abstractNum w:abstractNumId="31" w15:restartNumberingAfterBreak="0">
+  <w:abstractNum w:abstractNumId="33" w15:restartNumberingAfterBreak="0">
     <w:nsid w:val="59543D93"/>
     <w:multiLevelType w:val="hybridMultilevel"/>
     <w:tmpl w:val="81227C22"/>
@@ -6514,7 +7145,7 @@
       </w:rPr>
     </w:lvl>
   </w:abstractNum>
-  <w:abstractNum w:abstractNumId="32" w15:restartNumberingAfterBreak="0">
+  <w:abstractNum w:abstractNumId="34" w15:restartNumberingAfterBreak="0">
     <w:nsid w:val="59A71D7A"/>
     <w:multiLevelType w:val="hybridMultilevel"/>
     <w:tmpl w:val="A6047B74"/>
@@ -6627,7 +7258,7 @@
       </w:rPr>
     </w:lvl>
   </w:abstractNum>
-  <w:abstractNum w:abstractNumId="33" w15:restartNumberingAfterBreak="0">
+  <w:abstractNum w:abstractNumId="35" w15:restartNumberingAfterBreak="0">
     <w:nsid w:val="5A286BF9"/>
     <w:multiLevelType w:val="multilevel"/>
     <w:tmpl w:val="DFDEDB40"/>
@@ -6767,7 +7398,7 @@
       </w:rPr>
     </w:lvl>
   </w:abstractNum>
-  <w:abstractNum w:abstractNumId="34" w15:restartNumberingAfterBreak="0">
+  <w:abstractNum w:abstractNumId="36" w15:restartNumberingAfterBreak="0">
     <w:nsid w:val="608A4DF3"/>
     <w:multiLevelType w:val="hybridMultilevel"/>
     <w:tmpl w:val="5134BC14"/>
@@ -6880,7 +7511,7 @@
       </w:rPr>
     </w:lvl>
   </w:abstractNum>
-  <w:abstractNum w:abstractNumId="35" w15:restartNumberingAfterBreak="0">
+  <w:abstractNum w:abstractNumId="37" w15:restartNumberingAfterBreak="0">
     <w:nsid w:val="63DC3C43"/>
     <w:multiLevelType w:val="multilevel"/>
     <w:tmpl w:val="DFDEDB40"/>
@@ -7020,7 +7651,7 @@
       </w:rPr>
     </w:lvl>
   </w:abstractNum>
-  <w:abstractNum w:abstractNumId="36" w15:restartNumberingAfterBreak="0">
+  <w:abstractNum w:abstractNumId="38" w15:restartNumberingAfterBreak="0">
     <w:nsid w:val="66D960C1"/>
     <w:multiLevelType w:val="multilevel"/>
     <w:tmpl w:val="1AB6F862"/>
@@ -7169,7 +7800,7 @@
       </w:rPr>
     </w:lvl>
   </w:abstractNum>
-  <w:abstractNum w:abstractNumId="37" w15:restartNumberingAfterBreak="0">
+  <w:abstractNum w:abstractNumId="39" w15:restartNumberingAfterBreak="0">
     <w:nsid w:val="683A4CDC"/>
     <w:multiLevelType w:val="multilevel"/>
     <w:tmpl w:val="0409001D"/>
@@ -7255,7 +7886,7 @@
       </w:pPr>
     </w:lvl>
   </w:abstractNum>
-  <w:abstractNum w:abstractNumId="38" w15:restartNumberingAfterBreak="0">
+  <w:abstractNum w:abstractNumId="40" w15:restartNumberingAfterBreak="0">
     <w:nsid w:val="69AE7707"/>
     <w:multiLevelType w:val="multilevel"/>
     <w:tmpl w:val="5538AE0C"/>
@@ -7368,7 +7999,7 @@
       </w:rPr>
     </w:lvl>
   </w:abstractNum>
-  <w:abstractNum w:abstractNumId="39" w15:restartNumberingAfterBreak="0">
+  <w:abstractNum w:abstractNumId="41" w15:restartNumberingAfterBreak="0">
     <w:nsid w:val="6F636EC2"/>
     <w:multiLevelType w:val="hybridMultilevel"/>
     <w:tmpl w:val="C53AB636"/>
@@ -7481,7 +8112,7 @@
       </w:rPr>
     </w:lvl>
   </w:abstractNum>
-  <w:abstractNum w:abstractNumId="40" w15:restartNumberingAfterBreak="0">
+  <w:abstractNum w:abstractNumId="42" w15:restartNumberingAfterBreak="0">
     <w:nsid w:val="72A75058"/>
     <w:multiLevelType w:val="multilevel"/>
     <w:tmpl w:val="17848020"/>
@@ -7630,7 +8261,7 @@
       </w:rPr>
     </w:lvl>
   </w:abstractNum>
-  <w:abstractNum w:abstractNumId="41" w15:restartNumberingAfterBreak="0">
+  <w:abstractNum w:abstractNumId="43" w15:restartNumberingAfterBreak="0">
     <w:nsid w:val="73D873F8"/>
     <w:multiLevelType w:val="hybridMultilevel"/>
     <w:tmpl w:val="70D86DBE"/>
@@ -7716,7 +8347,7 @@
       </w:pPr>
     </w:lvl>
   </w:abstractNum>
-  <w:abstractNum w:abstractNumId="42" w15:restartNumberingAfterBreak="0">
+  <w:abstractNum w:abstractNumId="44" w15:restartNumberingAfterBreak="0">
     <w:nsid w:val="73F12B29"/>
     <w:multiLevelType w:val="hybridMultilevel"/>
     <w:tmpl w:val="F704EAC6"/>
@@ -7829,7 +8460,7 @@
       </w:rPr>
     </w:lvl>
   </w:abstractNum>
-  <w:abstractNum w:abstractNumId="43" w15:restartNumberingAfterBreak="0">
+  <w:abstractNum w:abstractNumId="45" w15:restartNumberingAfterBreak="0">
     <w:nsid w:val="792138D9"/>
     <w:multiLevelType w:val="hybridMultilevel"/>
     <w:tmpl w:val="4E101C3A"/>
@@ -7942,7 +8573,7 @@
       </w:rPr>
     </w:lvl>
   </w:abstractNum>
-  <w:abstractNum w:abstractNumId="44" w15:restartNumberingAfterBreak="0">
+  <w:abstractNum w:abstractNumId="46" w15:restartNumberingAfterBreak="0">
     <w:nsid w:val="7CA81E06"/>
     <w:multiLevelType w:val="hybridMultilevel"/>
     <w:tmpl w:val="3DEE5566"/>
@@ -8055,7 +8686,7 @@
       </w:rPr>
     </w:lvl>
   </w:abstractNum>
-  <w:abstractNum w:abstractNumId="45" w15:restartNumberingAfterBreak="0">
+  <w:abstractNum w:abstractNumId="47" w15:restartNumberingAfterBreak="0">
     <w:nsid w:val="7F6C1D9C"/>
     <w:multiLevelType w:val="hybridMultilevel"/>
     <w:tmpl w:val="40D6BDD4"/>
@@ -8169,70 +8800,70 @@
     </w:lvl>
   </w:abstractNum>
   <w:num w:numId="1" w16cid:durableId="1122460115">
-    <w:abstractNumId w:val="12"/>
+    <w:abstractNumId w:val="14"/>
   </w:num>
   <w:num w:numId="2" w16cid:durableId="1556508410">
-    <w:abstractNumId w:val="24"/>
+    <w:abstractNumId w:val="26"/>
   </w:num>
   <w:num w:numId="3" w16cid:durableId="2146191531">
-    <w:abstractNumId w:val="39"/>
+    <w:abstractNumId w:val="41"/>
   </w:num>
   <w:num w:numId="4" w16cid:durableId="1159735262">
     <w:abstractNumId w:val="4"/>
   </w:num>
   <w:num w:numId="5" w16cid:durableId="1663508209">
-    <w:abstractNumId w:val="14"/>
+    <w:abstractNumId w:val="16"/>
   </w:num>
   <w:num w:numId="6" w16cid:durableId="593981407">
-    <w:abstractNumId w:val="5"/>
+    <w:abstractNumId w:val="6"/>
   </w:num>
   <w:num w:numId="7" w16cid:durableId="981160277">
-    <w:abstractNumId w:val="19"/>
+    <w:abstractNumId w:val="21"/>
   </w:num>
   <w:num w:numId="8" w16cid:durableId="2064988445">
-    <w:abstractNumId w:val="41"/>
+    <w:abstractNumId w:val="43"/>
   </w:num>
   <w:num w:numId="9" w16cid:durableId="1821728189">
-    <w:abstractNumId w:val="29"/>
+    <w:abstractNumId w:val="31"/>
   </w:num>
   <w:num w:numId="10" w16cid:durableId="885261479">
-    <w:abstractNumId w:val="6"/>
+    <w:abstractNumId w:val="8"/>
   </w:num>
   <w:num w:numId="11" w16cid:durableId="2147040732">
-    <w:abstractNumId w:val="15"/>
+    <w:abstractNumId w:val="17"/>
   </w:num>
   <w:num w:numId="12" w16cid:durableId="660622368">
     <w:abstractNumId w:val="2"/>
   </w:num>
   <w:num w:numId="13" w16cid:durableId="1320229522">
-    <w:abstractNumId w:val="11"/>
+    <w:abstractNumId w:val="13"/>
   </w:num>
   <w:num w:numId="14" w16cid:durableId="742263489">
-    <w:abstractNumId w:val="38"/>
+    <w:abstractNumId w:val="40"/>
   </w:num>
   <w:num w:numId="15" w16cid:durableId="1294866445">
-    <w:abstractNumId w:val="13"/>
+    <w:abstractNumId w:val="15"/>
   </w:num>
   <w:num w:numId="16" w16cid:durableId="1956671215">
-    <w:abstractNumId w:val="10"/>
+    <w:abstractNumId w:val="12"/>
   </w:num>
   <w:num w:numId="17" w16cid:durableId="1855994174">
-    <w:abstractNumId w:val="31"/>
+    <w:abstractNumId w:val="33"/>
   </w:num>
   <w:num w:numId="18" w16cid:durableId="1188179467">
-    <w:abstractNumId w:val="18"/>
+    <w:abstractNumId w:val="20"/>
   </w:num>
   <w:num w:numId="19" w16cid:durableId="503860246">
-    <w:abstractNumId w:val="32"/>
+    <w:abstractNumId w:val="34"/>
   </w:num>
   <w:num w:numId="20" w16cid:durableId="1380548209">
-    <w:abstractNumId w:val="21"/>
+    <w:abstractNumId w:val="23"/>
   </w:num>
   <w:num w:numId="21" w16cid:durableId="274100444">
-    <w:abstractNumId w:val="25"/>
+    <w:abstractNumId w:val="27"/>
   </w:num>
   <w:num w:numId="22" w16cid:durableId="1268392739">
-    <w:abstractNumId w:val="29"/>
+    <w:abstractNumId w:val="31"/>
     <w:lvlOverride w:ilvl="0"/>
     <w:lvlOverride w:ilvl="1">
       <w:startOverride w:val="1"/>
@@ -8260,88 +8891,94 @@
     </w:lvlOverride>
   </w:num>
   <w:num w:numId="23" w16cid:durableId="317391465">
-    <w:abstractNumId w:val="40"/>
+    <w:abstractNumId w:val="42"/>
   </w:num>
   <w:num w:numId="24" w16cid:durableId="1863468860">
-    <w:abstractNumId w:val="36"/>
+    <w:abstractNumId w:val="38"/>
   </w:num>
   <w:num w:numId="25" w16cid:durableId="684089308">
-    <w:abstractNumId w:val="17"/>
+    <w:abstractNumId w:val="19"/>
   </w:num>
   <w:num w:numId="26" w16cid:durableId="583027441">
-    <w:abstractNumId w:val="8"/>
+    <w:abstractNumId w:val="10"/>
   </w:num>
   <w:num w:numId="27" w16cid:durableId="53313057">
-    <w:abstractNumId w:val="23"/>
+    <w:abstractNumId w:val="25"/>
   </w:num>
   <w:num w:numId="28" w16cid:durableId="631403749">
-    <w:abstractNumId w:val="20"/>
+    <w:abstractNumId w:val="22"/>
   </w:num>
   <w:num w:numId="29" w16cid:durableId="592057859">
-    <w:abstractNumId w:val="20"/>
+    <w:abstractNumId w:val="22"/>
   </w:num>
   <w:num w:numId="30" w16cid:durableId="2084326345">
-    <w:abstractNumId w:val="20"/>
+    <w:abstractNumId w:val="22"/>
   </w:num>
   <w:num w:numId="31" w16cid:durableId="237521972">
-    <w:abstractNumId w:val="20"/>
+    <w:abstractNumId w:val="22"/>
   </w:num>
   <w:num w:numId="32" w16cid:durableId="41096895">
-    <w:abstractNumId w:val="33"/>
+    <w:abstractNumId w:val="35"/>
   </w:num>
   <w:num w:numId="33" w16cid:durableId="1629969801">
+    <w:abstractNumId w:val="32"/>
+  </w:num>
+  <w:num w:numId="34" w16cid:durableId="1948386982">
+    <w:abstractNumId w:val="9"/>
+  </w:num>
+  <w:num w:numId="35" w16cid:durableId="197284309">
+    <w:abstractNumId w:val="37"/>
+  </w:num>
+  <w:num w:numId="36" w16cid:durableId="1981379640">
     <w:abstractNumId w:val="30"/>
   </w:num>
-  <w:num w:numId="34" w16cid:durableId="1948386982">
-    <w:abstractNumId w:val="7"/>
-  </w:num>
-  <w:num w:numId="35" w16cid:durableId="197284309">
-    <w:abstractNumId w:val="35"/>
-  </w:num>
-  <w:num w:numId="36" w16cid:durableId="1981379640">
-    <w:abstractNumId w:val="28"/>
-  </w:num>
   <w:num w:numId="37" w16cid:durableId="574974426">
-    <w:abstractNumId w:val="16"/>
+    <w:abstractNumId w:val="18"/>
   </w:num>
   <w:num w:numId="38" w16cid:durableId="2009362619">
-    <w:abstractNumId w:val="45"/>
+    <w:abstractNumId w:val="47"/>
   </w:num>
   <w:num w:numId="39" w16cid:durableId="2060128043">
-    <w:abstractNumId w:val="37"/>
+    <w:abstractNumId w:val="39"/>
   </w:num>
   <w:num w:numId="40" w16cid:durableId="469321654">
-    <w:abstractNumId w:val="42"/>
+    <w:abstractNumId w:val="44"/>
   </w:num>
   <w:num w:numId="41" w16cid:durableId="1026517060">
     <w:abstractNumId w:val="0"/>
   </w:num>
   <w:num w:numId="42" w16cid:durableId="219244937">
-    <w:abstractNumId w:val="27"/>
+    <w:abstractNumId w:val="29"/>
   </w:num>
   <w:num w:numId="43" w16cid:durableId="311250555">
-    <w:abstractNumId w:val="22"/>
+    <w:abstractNumId w:val="24"/>
   </w:num>
   <w:num w:numId="44" w16cid:durableId="1530099565">
-    <w:abstractNumId w:val="43"/>
+    <w:abstractNumId w:val="45"/>
   </w:num>
   <w:num w:numId="45" w16cid:durableId="1372414090">
     <w:abstractNumId w:val="3"/>
   </w:num>
   <w:num w:numId="46" w16cid:durableId="1487623806">
-    <w:abstractNumId w:val="9"/>
+    <w:abstractNumId w:val="11"/>
   </w:num>
   <w:num w:numId="47" w16cid:durableId="2779464">
-    <w:abstractNumId w:val="34"/>
+    <w:abstractNumId w:val="36"/>
   </w:num>
   <w:num w:numId="48" w16cid:durableId="763644369">
-    <w:abstractNumId w:val="44"/>
+    <w:abstractNumId w:val="46"/>
   </w:num>
   <w:num w:numId="49" w16cid:durableId="1261792823">
     <w:abstractNumId w:val="1"/>
   </w:num>
   <w:num w:numId="50" w16cid:durableId="1933204167">
-    <w:abstractNumId w:val="26"/>
+    <w:abstractNumId w:val="28"/>
+  </w:num>
+  <w:num w:numId="51" w16cid:durableId="1397436379">
+    <w:abstractNumId w:val="5"/>
+  </w:num>
+  <w:num w:numId="52" w16cid:durableId="1414352394">
+    <w:abstractNumId w:val="7"/>
   </w:num>
 </w:numbering>
 </file>

</xml_diff>